<commit_message>
Cambio fecha situacion a representar
</commit_message>
<xml_diff>
--- a/Lista de chequeo - ejemplo.docx
+++ b/Lista de chequeo - ejemplo.docx
@@ -312,8 +312,16 @@
               <w:jc w:val="center"/>
             </w:pPr>
             <w:r>
-              <w:t>31 de agosto</w:t>
-            </w:r>
+              <w:t>7</w:t>
+            </w:r>
+            <w:r>
+              <w:t xml:space="preserve"> de </w:t>
+            </w:r>
+            <w:r>
+              <w:t>septiembre</w:t>
+            </w:r>
+            <w:bookmarkStart w:id="0" w:name="_GoBack"/>
+            <w:bookmarkEnd w:id="0"/>
           </w:p>
           <w:p>
             <w:pPr>
@@ -957,8 +965,6 @@
             <w:r>
               <w:t>21</w:t>
             </w:r>
-            <w:bookmarkStart w:id="0" w:name="_GoBack"/>
-            <w:bookmarkEnd w:id="0"/>
             <w:r>
               <w:t xml:space="preserve"> de noviembre</w:t>
             </w:r>

</xml_diff>

<commit_message>
Contiene visuazlizacion y actualiza lista de tareas
</commit_message>
<xml_diff>
--- a/Lista de chequeo - ejemplo.docx
+++ b/Lista de chequeo - ejemplo.docx
@@ -320,8 +320,6 @@
             <w:r>
               <w:t>septiembre</w:t>
             </w:r>
-            <w:bookmarkStart w:id="0" w:name="_GoBack"/>
-            <w:bookmarkEnd w:id="0"/>
           </w:p>
           <w:p>
             <w:pPr>
@@ -593,6 +591,49 @@
           <w:tcPr>
             <w:tcW w:w="6859" w:type="dxa"/>
           </w:tcPr>
+          <w:p>
+            <w:r>
+              <w:t xml:space="preserve">$ </w:t>
+            </w:r>
+            <w:proofErr w:type="spellStart"/>
+            <w:r>
+              <w:t>python</w:t>
+            </w:r>
+            <w:proofErr w:type="spellEnd"/>
+            <w:r>
+              <w:t xml:space="preserve"> visualizacion.py</w:t>
+            </w:r>
+            <w:r>
+              <w:t xml:space="preserve"> tableros.csv</w:t>
+            </w:r>
+          </w:p>
+          <w:p/>
+          <w:p>
+            <w:r>
+              <w:t>“tableros.csv” es un archivo donde cada línea contiene la representación de un tablero, en forma de una lista de literales</w:t>
+            </w:r>
+            <w:r>
+              <w:t>. En este ejemplo es:</w:t>
+            </w:r>
+          </w:p>
+          <w:p/>
+          <w:p>
+            <w:r>
+              <w:t>1,2,3,~4,~5,~6,~7,~8,~9</w:t>
+            </w:r>
+          </w:p>
+          <w:p>
+            <w:r>
+              <w:t>1,2,~3,4,~5,~6,~7,~8,~9</w:t>
+            </w:r>
+          </w:p>
+          <w:p>
+            <w:r>
+              <w:t>1,~2,~3,4,5,~6,~7,~8,~9</w:t>
+            </w:r>
+            <w:bookmarkStart w:id="0" w:name="_GoBack"/>
+            <w:bookmarkEnd w:id="0"/>
+          </w:p>
           <w:p/>
         </w:tc>
         <w:tc>
@@ -611,6 +652,14 @@
               <w:jc w:val="center"/>
             </w:pPr>
             <w:r>
+              <w:t>7 de octubre</w:t>
+            </w:r>
+          </w:p>
+          <w:p>
+            <w:pPr>
+              <w:jc w:val="center"/>
+            </w:pPr>
+            <w:r>
               <w:t>(1%)</w:t>
             </w:r>
           </w:p>
@@ -652,7 +701,112 @@
           </w:tcPr>
           <w:p>
             <w:r>
-              <w:t>tablero.py</w:t>
+              <w:t>visualizacion</w:t>
+            </w:r>
+            <w:r>
+              <w:t>.py</w:t>
+            </w:r>
+          </w:p>
+          <w:p/>
+          <w:p>
+            <w:r>
+              <w:t xml:space="preserve"># </w:t>
+            </w:r>
+            <w:proofErr w:type="spellStart"/>
+            <w:r>
+              <w:t>Visualizacion</w:t>
+            </w:r>
+            <w:proofErr w:type="spellEnd"/>
+            <w:r>
+              <w:t xml:space="preserve"> de tableros de ajedrez 4x4 a partir de</w:t>
+            </w:r>
+          </w:p>
+          <w:p>
+            <w:r>
+              <w:t># una lista de literales. Cada literal representa una casilla;</w:t>
+            </w:r>
+          </w:p>
+          <w:p>
+            <w:r>
+              <w:t xml:space="preserve"># </w:t>
+            </w:r>
+            <w:proofErr w:type="gramStart"/>
+            <w:r>
+              <w:t>el</w:t>
+            </w:r>
+            <w:proofErr w:type="gramEnd"/>
+            <w:r>
+              <w:t xml:space="preserve"> literal es positivo </w:t>
+            </w:r>
+            <w:proofErr w:type="spellStart"/>
+            <w:r>
+              <w:t>sii</w:t>
+            </w:r>
+            <w:proofErr w:type="spellEnd"/>
+            <w:r>
+              <w:t xml:space="preserve"> hay un caballo en la casilla.</w:t>
+            </w:r>
+          </w:p>
+          <w:p/>
+          <w:p>
+            <w:r>
+              <w:t xml:space="preserve"># Formato de la entrada: - las letras </w:t>
+            </w:r>
+            <w:proofErr w:type="spellStart"/>
+            <w:r>
+              <w:t>proposionales</w:t>
+            </w:r>
+            <w:proofErr w:type="spellEnd"/>
+            <w:r>
+              <w:t xml:space="preserve"> </w:t>
+            </w:r>
+            <w:proofErr w:type="spellStart"/>
+            <w:r>
+              <w:t>seran</w:t>
+            </w:r>
+            <w:proofErr w:type="spellEnd"/>
+            <w:r>
+              <w:t>: 1, ..., 9;</w:t>
+            </w:r>
+          </w:p>
+          <w:p>
+            <w:r>
+              <w:t>#                        - solo se aceptan literales (ej. 1, ~2, 3, ~4, etc.)</w:t>
+            </w:r>
+          </w:p>
+          <w:p>
+            <w:r>
+              <w:t xml:space="preserve"># Requiere </w:t>
+            </w:r>
+            <w:proofErr w:type="spellStart"/>
+            <w:r>
+              <w:t>tambien</w:t>
+            </w:r>
+            <w:proofErr w:type="spellEnd"/>
+            <w:r>
+              <w:t xml:space="preserve"> un numero natural, para servir de </w:t>
+            </w:r>
+            <w:proofErr w:type="spellStart"/>
+            <w:r>
+              <w:t>indice</w:t>
+            </w:r>
+            <w:proofErr w:type="spellEnd"/>
+            <w:r>
+              <w:t xml:space="preserve"> del tablero,</w:t>
+            </w:r>
+          </w:p>
+          <w:p>
+            <w:r>
+              <w:lastRenderedPageBreak/>
+              <w:t xml:space="preserve"># </w:t>
+            </w:r>
+            <w:proofErr w:type="gramStart"/>
+            <w:r>
+              <w:t>toda</w:t>
+            </w:r>
+            <w:proofErr w:type="gramEnd"/>
+            <w:r>
+              <w:t xml:space="preserve"> vez que puede solicitarse visualizar varios tableros.</w:t>
             </w:r>
           </w:p>
         </w:tc>
@@ -727,6 +881,9 @@
             <w:pPr>
               <w:jc w:val="center"/>
             </w:pPr>
+            <w:r>
+              <w:t xml:space="preserve">21 de octubre </w:t>
+            </w:r>
             <w:r>
               <w:t>(3%)</w:t>
             </w:r>

</xml_diff>